<commit_message>
Deploying to gh-pages from @ csci-1301/csci-1301.github.io@28617d95509cbf0141b99d0a347eccd01a98837d 🚀
</commit_message>
<xml_diff>
--- a/labs/HelloWorld/index.docx
+++ b/labs/HelloWorld/index.docx
@@ -40,7 +40,7 @@
         <w:pStyle w:val="Date"/>
       </w:pPr>
       <w:r>
-        <w:t xml:space="preserve">June   2, 2021 (09:38:30 PM)</w:t>
+        <w:t xml:space="preserve">June   3, 2021 (01:33:23 AM)</w:t>
       </w:r>
     </w:p>
     <w:sdt>
@@ -959,7 +959,7 @@
         <w:t xml:space="preserve"> </w:t>
       </w:r>
       <w:r>
-        <w:t xml:space="preserve">Command</w:t>
+        <w:t xml:space="preserve">Cmd</w:t>
       </w:r>
       <w:r>
         <w:t xml:space="preserve"> </w:t>
@@ -1007,7 +1007,7 @@
         <w:t xml:space="preserve"> </w:t>
       </w:r>
       <w:r>
-        <w:t xml:space="preserve">Command</w:t>
+        <w:t xml:space="preserve">Cmd</w:t>
       </w:r>
       <w:r>
         <w:t xml:space="preserve"> </w:t>
@@ -1019,7 +1019,7 @@
         <w:t xml:space="preserve"> </w:t>
       </w:r>
       <w:r>
-        <w:t xml:space="preserve">Q</w:t>
+        <w:t xml:space="preserve">q</w:t>
       </w:r>
     </w:p>
     <w:p>

</xml_diff>

<commit_message>
Deploying to gh-pages from @ csci-1301/csci-1301.github.io@99413cf52e4380c61d64cb86141711445ac7c423 🚀
</commit_message>
<xml_diff>
--- a/labs/HelloWorld/index.docx
+++ b/labs/HelloWorld/index.docx
@@ -14,12 +14,6 @@
       </w:r>
       <w:r>
         <w:t xml:space="preserve">World</w:t>
-      </w:r>
-      <w:r>
-        <w:t xml:space="preserve"> </w:t>
-      </w:r>
-      <w:r>
-        <w:t xml:space="preserve">Lab</w:t>
       </w:r>
     </w:p>
     <w:p>
@@ -40,7 +34,7 @@
         <w:pStyle w:val="Date"/>
       </w:pPr>
       <w:r>
-        <w:t xml:space="preserve">August  10, 2021 (08:45:09 PM)</w:t>
+        <w:t xml:space="preserve">August  10, 2021 (08:54:51 PM)</w:t>
       </w:r>
     </w:p>
     <w:sdt>

</xml_diff>

<commit_message>
Deploying to gh-pages from @ csci-1301/csci-1301.github.io@173aef2f0931542ce18c81f35766430ce1ec81f4 🚀
</commit_message>
<xml_diff>
--- a/labs/HelloWorld/index.docx
+++ b/labs/HelloWorld/index.docx
@@ -34,7 +34,7 @@
         <w:pStyle w:val="Date"/>
       </w:pPr>
       <w:r>
-        <w:t xml:space="preserve">August  16, 2021 (09:15:48 PM)</w:t>
+        <w:t xml:space="preserve">August  17, 2021 (02:34:42 PM)</w:t>
       </w:r>
     </w:p>
     <w:sdt>
@@ -74,7 +74,7 @@
         <w:t xml:space="preserve"> </w:t>
       </w:r>
       <w:r>
-        <w:t xml:space="preserve">It is customary to start the study of a programming language with an</w:t>
+        <w:t xml:space="preserve">It is customary to start the study of a programming language with a</w:t>
       </w:r>
       <w:r>
         <w:t xml:space="preserve"> </w:t>
@@ -103,7 +103,7 @@
         <w:t xml:space="preserve"> </w:t>
       </w:r>
       <w:r>
-        <w:t xml:space="preserve">program, that simply display</w:t>
+        <w:t xml:space="preserve">program, that simply displays</w:t>
       </w:r>
       <w:r>
         <w:t xml:space="preserve"> </w:t>
@@ -1577,7 +1577,7 @@
         <w:pStyle w:val="Definition"/>
       </w:pPr>
       <w:r>
-        <w:t xml:space="preserve">Now that you understand the basic files that go into a C# program, can you identify which files you should always include when you prepare to submit your code for evaluation? Can you develop a strategy with a friend, a classmate, or a second computer, to always make sure that what your submission is correctly uploaded and complete?</w:t>
+        <w:t xml:space="preserve">Now that you understand the basic files that go into a C# program, can you identify which files you should always include when you prepare to submit your code for evaluation? Can you develop a strategy with a friend, a classmate, or a second computer, to always make sure that your submission is correctly uploaded and complete?</w:t>
       </w:r>
     </w:p>
     <w:bookmarkEnd w:id="40"/>
@@ -1773,7 +1773,7 @@
         <w:pStyle w:val="Definition"/>
       </w:pPr>
       <w:r>
-        <w:t xml:space="preserve">Note that for such a small project, it is easy to re-download it and use it locally. Now imagine the program you are studying is the code of an operating system, spanning accros millions</w:t>
+        <w:t xml:space="preserve">Note that for such a small project, it is easy to re-download it and use it locally. Now imagine the program you are studying is the code of an operating system, spanning across millions of</w:t>
       </w:r>
       <w:r>
         <w:t xml:space="preserve"> </w:t>
@@ -1783,7 +1783,7 @@
           <w:rPr>
             <w:rStyle w:val="Hyperlink"/>
           </w:rPr>
-          <w:t xml:space="preserve">of lines of code</w:t>
+          <w:t xml:space="preserve">lines of code</w:t>
         </w:r>
       </w:hyperlink>
       <w:r>
@@ -1909,7 +1909,7 @@
         <w:t xml:space="preserve">Clean solution</w:t>
       </w:r>
       <w:r>
-        <w:t xml:space="preserve">. Cleaning is the action of removing all generated files.</w:t>
+        <w:t xml:space="preserve">. Cleaning is the action of removing all generated files (e.g. the compiled program).</w:t>
       </w:r>
     </w:p>
     <w:p>
@@ -2842,7 +2842,7 @@
         <w:t xml:space="preserve"> </w:t>
       </w:r>
       <w:r>
-        <w:t xml:space="preserve">the (zip) archive if you simply double-click on it, but most IDE will not accept to open a file if it has not been actually extracted / unziped!</w:t>
+        <w:t xml:space="preserve">the (zip) archive if you simply double-click on it, but most IDE will not accept to open a file if it has not been actually extracted / unzipped!</w:t>
       </w:r>
     </w:p>
   </w:footnote>

</xml_diff>

<commit_message>
Deploying to gh-pages from @ csci-1301/csci-1301.github.io@173ed94068825753f7f5f93a62c3948b10db3158 🚀
</commit_message>
<xml_diff>
--- a/labs/HelloWorld/index.docx
+++ b/labs/HelloWorld/index.docx
@@ -34,7 +34,7 @@
         <w:pStyle w:val="Date"/>
       </w:pPr>
       <w:r>
-        <w:t xml:space="preserve">August  17, 2021 (02:34:42 PM)</w:t>
+        <w:t xml:space="preserve">August  19, 2021 (09:28:24 PM)</w:t>
       </w:r>
     </w:p>
     <w:sdt>
@@ -714,7 +714,7 @@
         </w:numPr>
       </w:pPr>
       <w:r>
-        <w:t xml:space="preserve">Let’s run this program. Look for a menu option</w:t>
+        <w:t xml:space="preserve">Let’s run this program. The exact wording varies between different IDEs, but look for one of the following:</w:t>
       </w:r>
       <w:r>
         <w:t xml:space="preserve"> </w:t>
@@ -724,6 +724,33 @@
           <w:rStyle w:val="NormalTok"/>
         </w:rPr>
         <w:t xml:space="preserve">Debug </w:t>
+      </w:r>
+      <w:r>
+        <w:rPr>
+          <w:rStyle w:val="OperatorTok"/>
+        </w:rPr>
+        <w:t xml:space="preserve">&gt;</w:t>
+      </w:r>
+      <w:r>
+        <w:rPr>
+          <w:rStyle w:val="NormalTok"/>
+        </w:rPr>
+        <w:t xml:space="preserve"> Start without Debugging</w:t>
+      </w:r>
+      <w:r>
+        <w:t xml:space="preserve"> </w:t>
+      </w:r>
+      <w:r>
+        <w:t xml:space="preserve">or</w:t>
+      </w:r>
+      <w:r>
+        <w:t xml:space="preserve"> </w:t>
+      </w:r>
+      <w:r>
+        <w:rPr>
+          <w:rStyle w:val="NormalTok"/>
+        </w:rPr>
+        <w:t xml:space="preserve">Run </w:t>
       </w:r>
       <w:r>
         <w:rPr>
@@ -876,7 +903,7 @@
         <w:pStyle w:val="Compact"/>
       </w:pPr>
       <w:r>
-        <w:t xml:space="preserve">Run:</w:t>
+        <w:t xml:space="preserve">Run / Start Debugging:</w:t>
       </w:r>
       <w:r>
         <w:t xml:space="preserve"> </w:t>
@@ -977,7 +1004,31 @@
         <w:pStyle w:val="Compact"/>
       </w:pPr>
       <w:r>
-        <w:t xml:space="preserve">Run:</w:t>
+        <w:t xml:space="preserve">Run / Start Debugging:</w:t>
+      </w:r>
+      <w:r>
+        <w:t xml:space="preserve"> </w:t>
+      </w:r>
+      <w:r>
+        <w:t xml:space="preserve">Cmd</w:t>
+      </w:r>
+      <w:r>
+        <w:t xml:space="preserve"> </w:t>
+      </w:r>
+      <w:r>
+        <w:t xml:space="preserve">+</w:t>
+      </w:r>
+      <w:r>
+        <w:t xml:space="preserve"> </w:t>
+      </w:r>
+      <w:r>
+        <w:t xml:space="preserve">return</w:t>
+      </w:r>
+      <w:r>
+        <w:t xml:space="preserve"> </w:t>
+      </w:r>
+      <w:r>
+        <w:t xml:space="preserve">-or-</w:t>
       </w:r>
       <w:r>
         <w:t xml:space="preserve"> </w:t>
@@ -1021,7 +1072,7 @@
         <w:pStyle w:val="FirstParagraph"/>
       </w:pPr>
       <w:r>
-        <w:t xml:space="preserve">That makes 3 shortcuts already!</w:t>
+        <w:t xml:space="preserve">That makes 4 shortcuts already!</w:t>
       </w:r>
     </w:p>
     <w:bookmarkEnd w:id="28"/>

</xml_diff>

<commit_message>
Deploying to gh-pages from @ csci-1301/csci-1301.github.io@437cb7752ee235f07827a31d6b042e5c66c0c420 🚀
</commit_message>
<xml_diff>
--- a/labs/HelloWorld/index.docx
+++ b/labs/HelloWorld/index.docx
@@ -34,7 +34,7 @@
         <w:pStyle w:val="Date"/>
       </w:pPr>
       <w:r>
-        <w:t xml:space="preserve">August  19, 2021 (09:28:24 PM)</w:t>
+        <w:t xml:space="preserve">August  19, 2021 (09:38:36 PM)</w:t>
       </w:r>
     </w:p>
     <w:sdt>
@@ -1028,7 +1028,7 @@
         <w:t xml:space="preserve"> </w:t>
       </w:r>
       <w:r>
-        <w:t xml:space="preserve">-or-</w:t>
+        <w:t xml:space="preserve">  -or-  </w:t>
       </w:r>
       <w:r>
         <w:t xml:space="preserve"> </w:t>
@@ -1072,7 +1072,7 @@
         <w:pStyle w:val="FirstParagraph"/>
       </w:pPr>
       <w:r>
-        <w:t xml:space="preserve">That makes 4 shortcuts already!</w:t>
+        <w:t xml:space="preserve">That makes 3 shortcuts already!</w:t>
       </w:r>
     </w:p>
     <w:bookmarkEnd w:id="28"/>

</xml_diff>